<commit_message>
Creando las primeras tablas de nuestro proyecto Platziblog, DB
</commit_message>
<xml_diff>
--- a/Platzi/Bases de datos (iniciaciación al backend)/Material de repaso/3. Puesta en práctica, SQL/2. SQL DML.docx
+++ b/Platzi/Bases de datos (iniciaciación al backend)/Material de repaso/3. Puesta en práctica, SQL/2. SQL DML.docx
@@ -526,7 +526,7 @@
         </w:rPr>
         <w:drawing>
           <wp:inline distT="0" distB="0" distL="0" distR="0">
-            <wp:extent cx="2726055" cy="1783080"/>
+            <wp:extent cx="2726690" cy="1783715"/>
             <wp:effectExtent l="0" t="0" r="0" b="0"/>
             <wp:docPr id="9" name="Imagen 1"/>
             <wp:cNvGraphicFramePr>
@@ -536,7 +536,7 @@
               <a:graphicData uri="http://schemas.openxmlformats.org/drawingml/2006/picture">
                 <pic:pic xmlns:pic="http://schemas.openxmlformats.org/drawingml/2006/picture">
                   <pic:nvPicPr>
-                    <pic:cNvPr id="1" name="Picture 1" descr="/Users/robertovelasquezdean/Library/Group Containers/L48J367XN4.com.infraware.PolarisOffice/EngineTemp/959/fImage2970416842.png"/>
+                    <pic:cNvPr id="1" name="Picture 1" descr="/Users/robertovelasquezdean/Library/Group Containers/L48J367XN4.com.infraware.PolarisOffice/EngineTemp/867/fImage2970416842.png"/>
                     <pic:cNvPicPr>
                       <a:picLocks noChangeAspect="1" noChangeArrowheads="1"/>
                     </pic:cNvPicPr>
@@ -556,7 +556,7 @@
                   <pic:spPr>
                     <a:xfrm>
                       <a:off x="0" y="0"/>
-                      <a:ext cx="2726690" cy="1783715"/>
+                      <a:ext cx="2727325" cy="1784350"/>
                     </a:xfrm>
                     <a:prstGeom prst="rect"/>
                     <a:ln cap="flat"/>
@@ -838,7 +838,7 @@
         </w:rPr>
         <w:drawing>
           <wp:inline distT="0" distB="0" distL="0" distR="0">
-            <wp:extent cx="2392680" cy="1430655"/>
+            <wp:extent cx="2393315" cy="1431290"/>
             <wp:effectExtent l="0" t="0" r="0" b="0"/>
             <wp:docPr id="10" name="Imagen 2"/>
             <wp:cNvGraphicFramePr>
@@ -848,7 +848,7 @@
               <a:graphicData uri="http://schemas.openxmlformats.org/drawingml/2006/picture">
                 <pic:pic xmlns:pic="http://schemas.openxmlformats.org/drawingml/2006/picture">
                   <pic:nvPicPr>
-                    <pic:cNvPr id="2" name="Picture 2" descr="/Users/robertovelasquezdean/Library/Group Containers/L48J367XN4.com.infraware.PolarisOffice/EngineTemp/959/fImage31880176890.png"/>
+                    <pic:cNvPr id="2" name="Picture 2" descr="/Users/robertovelasquezdean/Library/Group Containers/L48J367XN4.com.infraware.PolarisOffice/EngineTemp/867/fImage31880176890.png"/>
                     <pic:cNvPicPr>
                       <a:picLocks noChangeAspect="1" noChangeArrowheads="1"/>
                     </pic:cNvPicPr>
@@ -868,7 +868,7 @@
                   <pic:spPr>
                     <a:xfrm>
                       <a:off x="0" y="0"/>
-                      <a:ext cx="2393315" cy="1431290"/>
+                      <a:ext cx="2393950" cy="1431925"/>
                     </a:xfrm>
                     <a:prstGeom prst="rect"/>
                     <a:ln cap="flat"/>
@@ -2422,7 +2422,7 @@
         </w:rPr>
         <w:drawing>
           <wp:inline distT="0" distB="0" distL="0" distR="0">
-            <wp:extent cx="4888230" cy="1475740"/>
+            <wp:extent cx="4888865" cy="1476375"/>
             <wp:effectExtent l="0" t="0" r="0" b="0"/>
             <wp:docPr id="11" name="Imagen 3"/>
             <wp:cNvGraphicFramePr>
@@ -2432,7 +2432,7 @@
               <a:graphicData uri="http://schemas.openxmlformats.org/drawingml/2006/picture">
                 <pic:pic xmlns:pic="http://schemas.openxmlformats.org/drawingml/2006/picture">
                   <pic:nvPicPr>
-                    <pic:cNvPr id="3" name="Picture 3" descr="/Users/robertovelasquezdean/Library/Group Containers/L48J367XN4.com.infraware.PolarisOffice/EngineTemp/959/fImage39392309597.png"/>
+                    <pic:cNvPr id="3" name="Picture 3" descr="/Users/robertovelasquezdean/Library/Group Containers/L48J367XN4.com.infraware.PolarisOffice/EngineTemp/867/fImage39392309597.png"/>
                     <pic:cNvPicPr>
                       <a:picLocks noChangeAspect="1" noChangeArrowheads="1"/>
                     </pic:cNvPicPr>
@@ -2453,7 +2453,7 @@
                   <pic:spPr>
                     <a:xfrm>
                       <a:off x="0" y="0"/>
-                      <a:ext cx="4888865" cy="1476375"/>
+                      <a:ext cx="4889500" cy="1477010"/>
                     </a:xfrm>
                     <a:prstGeom prst="rect"/>
                     <a:ln cap="flat"/>
@@ -2779,7 +2779,7 @@
         </w:rPr>
         <w:drawing>
           <wp:inline distT="0" distB="0" distL="0" distR="0">
-            <wp:extent cx="287655" cy="287655"/>
+            <wp:extent cx="288290" cy="288290"/>
             <wp:effectExtent l="0" t="0" r="0" b="0"/>
             <wp:docPr id="12" name="Imagen 4"/>
             <wp:cNvGraphicFramePr>
@@ -2789,7 +2789,7 @@
               <a:graphicData uri="http://schemas.openxmlformats.org/drawingml/2006/picture">
                 <pic:pic xmlns:pic="http://schemas.openxmlformats.org/drawingml/2006/picture">
                   <pic:nvPicPr>
-                    <pic:cNvPr id="4" name="Picture 4" descr="/Users/robertovelasquezdean/Library/Group Containers/L48J367XN4.com.infraware.PolarisOffice/EngineTemp/959/fImage793833628.png"/>
+                    <pic:cNvPr id="4" name="Picture 4" descr="/Users/robertovelasquezdean/Library/Group Containers/L48J367XN4.com.infraware.PolarisOffice/EngineTemp/867/fImage793833628.png"/>
                     <pic:cNvPicPr>
                       <a:picLocks noChangeAspect="1" noChangeArrowheads="1"/>
                     </pic:cNvPicPr>
@@ -2809,7 +2809,7 @@
                   <pic:spPr>
                     <a:xfrm>
                       <a:off x="0" y="0"/>
-                      <a:ext cx="288290" cy="288290"/>
+                      <a:ext cx="288925" cy="288925"/>
                     </a:xfrm>
                     <a:prstGeom prst="rect"/>
                     <a:ln cap="flat"/>
@@ -3107,7 +3107,7 @@
         </w:rPr>
         <w:drawing>
           <wp:inline distT="0" distB="0" distL="0" distR="0">
-            <wp:extent cx="4373880" cy="268605"/>
+            <wp:extent cx="4374515" cy="269240"/>
             <wp:effectExtent l="0" t="0" r="0" b="0"/>
             <wp:docPr id="13" name="Imagen 5"/>
             <wp:cNvGraphicFramePr>
@@ -3117,7 +3117,7 @@
               <a:graphicData uri="http://schemas.openxmlformats.org/drawingml/2006/picture">
                 <pic:pic xmlns:pic="http://schemas.openxmlformats.org/drawingml/2006/picture">
                   <pic:nvPicPr>
-                    <pic:cNvPr id="5" name="Picture 5" descr="/Users/robertovelasquezdean/Library/Group Containers/L48J367XN4.com.infraware.PolarisOffice/EngineTemp/959/fImage16438342311.png"/>
+                    <pic:cNvPr id="5" name="Picture 5" descr="/Users/robertovelasquezdean/Library/Group Containers/L48J367XN4.com.infraware.PolarisOffice/EngineTemp/867/fImage16438342311.png"/>
                     <pic:cNvPicPr>
                       <a:picLocks noChangeAspect="1" noChangeArrowheads="1"/>
                     </pic:cNvPicPr>
@@ -3137,7 +3137,7 @@
                   <pic:spPr>
                     <a:xfrm>
                       <a:off x="0" y="0"/>
-                      <a:ext cx="4374515" cy="269240"/>
+                      <a:ext cx="4375150" cy="269875"/>
                     </a:xfrm>
                     <a:prstGeom prst="rect"/>
                     <a:ln cap="flat"/>
@@ -3274,7 +3274,7 @@
         </w:rPr>
         <w:drawing>
           <wp:inline distT="0" distB="0" distL="0" distR="0">
-            <wp:extent cx="201930" cy="211455"/>
+            <wp:extent cx="202565" cy="212090"/>
             <wp:effectExtent l="0" t="0" r="0" b="0"/>
             <wp:docPr id="14" name="Imagen 6"/>
             <wp:cNvGraphicFramePr>
@@ -3284,7 +3284,7 @@
               <a:graphicData uri="http://schemas.openxmlformats.org/drawingml/2006/picture">
                 <pic:pic xmlns:pic="http://schemas.openxmlformats.org/drawingml/2006/picture">
                   <pic:nvPicPr>
-                    <pic:cNvPr id="6" name="Picture 6" descr="/Users/robertovelasquezdean/Library/Group Containers/L48J367XN4.com.infraware.PolarisOffice/EngineTemp/959/fImage7345356343.png"/>
+                    <pic:cNvPr id="6" name="Picture 6" descr="/Users/robertovelasquezdean/Library/Group Containers/L48J367XN4.com.infraware.PolarisOffice/EngineTemp/867/fImage7345356343.png"/>
                     <pic:cNvPicPr>
                       <a:picLocks noChangeAspect="1" noChangeArrowheads="1"/>
                     </pic:cNvPicPr>
@@ -3304,7 +3304,7 @@
                   <pic:spPr>
                     <a:xfrm>
                       <a:off x="0" y="0"/>
-                      <a:ext cx="202565" cy="212090"/>
+                      <a:ext cx="203200" cy="212725"/>
                     </a:xfrm>
                     <a:prstGeom prst="rect"/>
                     <a:ln cap="flat"/>
@@ -3441,7 +3441,7 @@
         </w:rPr>
         <w:drawing>
           <wp:inline distT="0" distB="0" distL="0" distR="0">
-            <wp:extent cx="5733415" cy="141605"/>
+            <wp:extent cx="5734050" cy="142240"/>
             <wp:effectExtent l="0" t="0" r="0" b="0"/>
             <wp:docPr id="17" name="Imagen 7"/>
             <wp:cNvGraphicFramePr>
@@ -3451,7 +3451,7 @@
               <a:graphicData uri="http://schemas.openxmlformats.org/drawingml/2006/picture">
                 <pic:pic xmlns:pic="http://schemas.openxmlformats.org/drawingml/2006/picture">
                   <pic:nvPicPr>
-                    <pic:cNvPr id="7" name="Picture 7" descr="/Users/robertovelasquezdean/Library/Group Containers/L48J367XN4.com.infraware.PolarisOffice/EngineTemp/959/fImage15341375544.png"/>
+                    <pic:cNvPr id="7" name="Picture 7" descr="/Users/robertovelasquezdean/Library/Group Containers/L48J367XN4.com.infraware.PolarisOffice/EngineTemp/867/fImage15341375544.png"/>
                     <pic:cNvPicPr>
                       <a:picLocks noChangeAspect="1" noChangeArrowheads="1"/>
                     </pic:cNvPicPr>
@@ -3471,7 +3471,7 @@
                   <pic:spPr>
                     <a:xfrm>
                       <a:off x="0" y="0"/>
-                      <a:ext cx="5734050" cy="142240"/>
+                      <a:ext cx="5734685" cy="142875"/>
                     </a:xfrm>
                     <a:prstGeom prst="rect"/>
                     <a:ln cap="flat"/>
@@ -3608,7 +3608,7 @@
         </w:rPr>
         <w:drawing>
           <wp:inline distT="0" distB="0" distL="0" distR="0">
-            <wp:extent cx="192405" cy="163830"/>
+            <wp:extent cx="193040" cy="164465"/>
             <wp:effectExtent l="0" t="0" r="0" b="0"/>
             <wp:docPr id="18" name="Imagen 8"/>
             <wp:cNvGraphicFramePr>
@@ -3618,7 +3618,7 @@
               <a:graphicData uri="http://schemas.openxmlformats.org/drawingml/2006/picture">
                 <pic:pic xmlns:pic="http://schemas.openxmlformats.org/drawingml/2006/picture">
                   <pic:nvPicPr>
-                    <pic:cNvPr id="8" name="Picture 8" descr="/Users/robertovelasquezdean/Library/Group Containers/L48J367XN4.com.infraware.PolarisOffice/EngineTemp/959/fImage7151387452.png"/>
+                    <pic:cNvPr id="8" name="Picture 8" descr="/Users/robertovelasquezdean/Library/Group Containers/L48J367XN4.com.infraware.PolarisOffice/EngineTemp/867/fImage7151387452.png"/>
                     <pic:cNvPicPr>
                       <a:picLocks noChangeAspect="1" noChangeArrowheads="1"/>
                     </pic:cNvPicPr>
@@ -3639,7 +3639,7 @@
                   <pic:spPr>
                     <a:xfrm>
                       <a:off x="0" y="0"/>
-                      <a:ext cx="193040" cy="164465"/>
+                      <a:ext cx="193675" cy="165100"/>
                     </a:xfrm>
                     <a:prstGeom prst="rect"/>
                     <a:ln cap="flat"/>
@@ -3812,7 +3812,7 @@
         </w:rPr>
         <w:drawing>
           <wp:inline distT="0" distB="0" distL="0" distR="0">
-            <wp:extent cx="2808605" cy="487680"/>
+            <wp:extent cx="2809240" cy="488315"/>
             <wp:effectExtent l="0" t="0" r="0" b="0"/>
             <wp:docPr id="19" name="Imagen 9"/>
             <wp:cNvGraphicFramePr>
@@ -3822,7 +3822,7 @@
               <a:graphicData uri="http://schemas.openxmlformats.org/drawingml/2006/picture">
                 <pic:pic xmlns:pic="http://schemas.openxmlformats.org/drawingml/2006/picture">
                   <pic:nvPicPr>
-                    <pic:cNvPr id="9" name="Picture 9" descr="/Users/robertovelasquezdean/Library/Group Containers/L48J367XN4.com.infraware.PolarisOffice/EngineTemp/959/fImage6530413925.png"/>
+                    <pic:cNvPr id="9" name="Picture 9" descr="/Users/robertovelasquezdean/Library/Group Containers/L48J367XN4.com.infraware.PolarisOffice/EngineTemp/867/fImage6530413925.png"/>
                     <pic:cNvPicPr>
                       <a:picLocks noChangeAspect="1" noChangeArrowheads="1"/>
                     </pic:cNvPicPr>
@@ -3852,7 +3852,7 @@
                   <pic:spPr>
                     <a:xfrm>
                       <a:off x="0" y="0"/>
-                      <a:ext cx="2809240" cy="488315"/>
+                      <a:ext cx="2809875" cy="488950"/>
                     </a:xfrm>
                     <a:prstGeom prst="rect"/>
                     <a:ln cap="flat"/>
@@ -4133,7 +4133,7 @@
         </w:rPr>
         <w:drawing>
           <wp:inline distT="0" distB="0" distL="0" distR="0">
-            <wp:extent cx="4726305" cy="516255"/>
+            <wp:extent cx="4726940" cy="516890"/>
             <wp:effectExtent l="0" t="0" r="0" b="0"/>
             <wp:docPr id="20" name="Imagen 10"/>
             <wp:cNvGraphicFramePr>
@@ -4143,7 +4143,7 @@
               <a:graphicData uri="http://schemas.openxmlformats.org/drawingml/2006/picture">
                 <pic:pic xmlns:pic="http://schemas.openxmlformats.org/drawingml/2006/picture">
                   <pic:nvPicPr>
-                    <pic:cNvPr id="11" name="Picture 11" descr="/Users/robertovelasquezdean/Library/Group Containers/L48J367XN4.com.infraware.PolarisOffice/EngineTemp/959/fImage249931027238.png"/>
+                    <pic:cNvPr id="11" name="Picture 11" descr="/Users/robertovelasquezdean/Library/Group Containers/L48J367XN4.com.infraware.PolarisOffice/EngineTemp/867/fImage249931027238.png"/>
                     <pic:cNvPicPr>
                       <a:picLocks noChangeAspect="1" noChangeArrowheads="1"/>
                     </pic:cNvPicPr>
@@ -4163,7 +4163,7 @@
                   <pic:spPr>
                     <a:xfrm>
                       <a:off x="0" y="0"/>
-                      <a:ext cx="4726940" cy="516890"/>
+                      <a:ext cx="4727575" cy="517525"/>
                     </a:xfrm>
                     <a:prstGeom prst="rect"/>
                     <a:ln cap="flat"/>
@@ -4276,7 +4276,7 @@
         </w:rPr>
         <w:drawing>
           <wp:inline distT="0" distB="0" distL="0" distR="0">
-            <wp:extent cx="5733415" cy="172720"/>
+            <wp:extent cx="5734050" cy="173355"/>
             <wp:effectExtent l="0" t="0" r="0" b="0"/>
             <wp:docPr id="21" name="Imagen 11"/>
             <wp:cNvGraphicFramePr>
@@ -4286,7 +4286,7 @@
               <a:graphicData uri="http://schemas.openxmlformats.org/drawingml/2006/picture">
                 <pic:pic xmlns:pic="http://schemas.openxmlformats.org/drawingml/2006/picture">
                   <pic:nvPicPr>
-                    <pic:cNvPr id="12" name="Picture 12" descr="/Users/robertovelasquezdean/Library/Group Containers/L48J367XN4.com.infraware.PolarisOffice/EngineTemp/959/fImage135241038072.png"/>
+                    <pic:cNvPr id="12" name="Picture 12" descr="/Users/robertovelasquezdean/Library/Group Containers/L48J367XN4.com.infraware.PolarisOffice/EngineTemp/867/fImage135241038072.png"/>
                     <pic:cNvPicPr>
                       <a:picLocks noChangeAspect="1" noChangeArrowheads="1"/>
                     </pic:cNvPicPr>
@@ -4315,7 +4315,7 @@
                   <pic:spPr>
                     <a:xfrm>
                       <a:off x="0" y="0"/>
-                      <a:ext cx="5734050" cy="173355"/>
+                      <a:ext cx="5734685" cy="173990"/>
                     </a:xfrm>
                     <a:prstGeom prst="rect"/>
                     <a:ln cap="flat"/>
@@ -4404,7 +4404,7 @@
         </w:rPr>
         <w:drawing>
           <wp:inline distT="0" distB="0" distL="0" distR="0">
-            <wp:extent cx="3773805" cy="954405"/>
+            <wp:extent cx="3774440" cy="955040"/>
             <wp:effectExtent l="0" t="0" r="0" b="0"/>
             <wp:docPr id="22" name="Imagen 12"/>
             <wp:cNvGraphicFramePr>
@@ -4414,7 +4414,7 @@
               <a:graphicData uri="http://schemas.openxmlformats.org/drawingml/2006/picture">
                 <pic:pic xmlns:pic="http://schemas.openxmlformats.org/drawingml/2006/picture">
                   <pic:nvPicPr>
-                    <pic:cNvPr id="14" name="Picture 14" descr="/Users/robertovelasquezdean/Library/Group Containers/L48J367XN4.com.infraware.PolarisOffice/EngineTemp/959/fImage255541158387.png"/>
+                    <pic:cNvPr id="14" name="Picture 14" descr="/Users/robertovelasquezdean/Library/Group Containers/L48J367XN4.com.infraware.PolarisOffice/EngineTemp/867/fImage255541158387.png"/>
                     <pic:cNvPicPr>
                       <a:picLocks noChangeAspect="1" noChangeArrowheads="1"/>
                     </pic:cNvPicPr>
@@ -4434,7 +4434,7 @@
                   <pic:spPr>
                     <a:xfrm>
                       <a:off x="0" y="0"/>
-                      <a:ext cx="3774440" cy="955040"/>
+                      <a:ext cx="3775075" cy="955675"/>
                     </a:xfrm>
                     <a:prstGeom prst="rect"/>
                     <a:ln cap="flat"/>
@@ -4751,7 +4751,7 @@
         </w:rPr>
         <w:drawing>
           <wp:inline distT="0" distB="0" distL="0" distR="0">
-            <wp:extent cx="2753995" cy="1820545"/>
+            <wp:extent cx="2754630" cy="1821180"/>
             <wp:effectExtent l="0" t="0" r="0" b="0"/>
             <wp:docPr id="23" name="Imagen 13"/>
             <wp:cNvGraphicFramePr>
@@ -4761,7 +4761,7 @@
               <a:graphicData uri="http://schemas.openxmlformats.org/drawingml/2006/picture">
                 <pic:pic xmlns:pic="http://schemas.openxmlformats.org/drawingml/2006/picture">
                   <pic:nvPicPr>
-                    <pic:cNvPr id="15" name="Picture 15" descr="/Users/robertovelasquezdean/Library/Group Containers/L48J367XN4.com.infraware.PolarisOffice/EngineTemp/959/fImage37963247392.png"/>
+                    <pic:cNvPr id="15" name="Picture 15" descr="/Users/robertovelasquezdean/Library/Group Containers/L48J367XN4.com.infraware.PolarisOffice/EngineTemp/867/fImage37963247392.png"/>
                     <pic:cNvPicPr>
                       <a:picLocks noChangeAspect="1" noChangeArrowheads="1"/>
                     </pic:cNvPicPr>
@@ -4790,7 +4790,7 @@
                   <pic:spPr>
                     <a:xfrm>
                       <a:off x="0" y="0"/>
-                      <a:ext cx="2754630" cy="1821180"/>
+                      <a:ext cx="2755265" cy="1821815"/>
                     </a:xfrm>
                     <a:prstGeom prst="rect"/>
                     <a:ln cap="flat"/>
@@ -5703,7 +5703,7 @@
         </w:rPr>
         <w:drawing>
           <wp:inline distT="0" distB="0" distL="0" distR="0">
-            <wp:extent cx="2753995" cy="957580"/>
+            <wp:extent cx="2754630" cy="958215"/>
             <wp:effectExtent l="0" t="0" r="0" b="0"/>
             <wp:docPr id="24" name="Imagen 14"/>
             <wp:cNvGraphicFramePr>
@@ -5713,7 +5713,7 @@
               <a:graphicData uri="http://schemas.openxmlformats.org/drawingml/2006/picture">
                 <pic:pic xmlns:pic="http://schemas.openxmlformats.org/drawingml/2006/picture">
                   <pic:nvPicPr>
-                    <pic:cNvPr id="17" name="Picture 17" descr="/Users/robertovelasquezdean/Library/Group Containers/L48J367XN4.com.infraware.PolarisOffice/EngineTemp/959/fImage379631152500.png"/>
+                    <pic:cNvPr id="17" name="Picture 17" descr="/Users/robertovelasquezdean/Library/Group Containers/L48J367XN4.com.infraware.PolarisOffice/EngineTemp/867/fImage379631152500.png"/>
                     <pic:cNvPicPr>
                       <a:picLocks noChangeAspect="1" noChangeArrowheads="1"/>
                     </pic:cNvPicPr>
@@ -5743,7 +5743,7 @@
                   <pic:spPr>
                     <a:xfrm>
                       <a:off x="0" y="0"/>
-                      <a:ext cx="2754630" cy="958215"/>
+                      <a:ext cx="2755265" cy="958850"/>
                     </a:xfrm>
                     <a:prstGeom prst="rect"/>
                     <a:ln cap="flat"/>
@@ -6156,7 +6156,7 @@
         </w:rPr>
         <w:drawing>
           <wp:inline distT="0" distB="0" distL="0" distR="0">
-            <wp:extent cx="1601470" cy="496569"/>
+            <wp:extent cx="1602105" cy="497204"/>
             <wp:effectExtent l="0" t="0" r="0" b="0"/>
             <wp:docPr id="25" name="Imagen 16"/>
             <wp:cNvGraphicFramePr>
@@ -6166,7 +6166,7 @@
               <a:graphicData uri="http://schemas.openxmlformats.org/drawingml/2006/picture">
                 <pic:pic xmlns:pic="http://schemas.openxmlformats.org/drawingml/2006/picture">
                   <pic:nvPicPr>
-                    <pic:cNvPr id="19" name="Picture 19" descr="/Users/robertovelasquezdean/Library/Group Containers/L48J367XN4.com.infraware.PolarisOffice/EngineTemp/959/fImage114744314946.png"/>
+                    <pic:cNvPr id="19" name="Picture 19" descr="/Users/robertovelasquezdean/Library/Group Containers/L48J367XN4.com.infraware.PolarisOffice/EngineTemp/867/fImage114744314946.png"/>
                     <pic:cNvPicPr>
                       <a:picLocks noChangeAspect="1" noChangeArrowheads="1"/>
                     </pic:cNvPicPr>
@@ -6195,7 +6195,7 @@
                   <pic:spPr>
                     <a:xfrm>
                       <a:off x="0" y="0"/>
-                      <a:ext cx="1602105" cy="497204"/>
+                      <a:ext cx="1602740" cy="497839"/>
                     </a:xfrm>
                     <a:prstGeom prst="rect"/>
                     <a:ln cap="flat"/>
@@ -6308,7 +6308,7 @@
         </w:rPr>
         <w:drawing>
           <wp:inline distT="0" distB="0" distL="0" distR="0">
-            <wp:extent cx="1696720" cy="382270"/>
+            <wp:extent cx="1697355" cy="382905"/>
             <wp:effectExtent l="0" t="0" r="0" b="0"/>
             <wp:docPr id="26" name="Imagen 16"/>
             <wp:cNvGraphicFramePr>
@@ -6318,7 +6318,7 @@
               <a:graphicData uri="http://schemas.openxmlformats.org/drawingml/2006/picture">
                 <pic:pic xmlns:pic="http://schemas.openxmlformats.org/drawingml/2006/picture">
                   <pic:nvPicPr>
-                    <pic:cNvPr id="21" name="Picture 21" descr="/Users/robertovelasquezdean/Library/Group Containers/L48J367XN4.com.infraware.PolarisOffice/EngineTemp/959/fImage78733955401.png"/>
+                    <pic:cNvPr id="21" name="Picture 21" descr="/Users/robertovelasquezdean/Library/Group Containers/L48J367XN4.com.infraware.PolarisOffice/EngineTemp/867/fImage78733955401.png"/>
                     <pic:cNvPicPr>
                       <a:picLocks noChangeAspect="1" noChangeArrowheads="1"/>
                     </pic:cNvPicPr>
@@ -6347,7 +6347,7 @@
                   <pic:spPr>
                     <a:xfrm>
                       <a:off x="0" y="0"/>
-                      <a:ext cx="1697355" cy="382905"/>
+                      <a:ext cx="1697990" cy="383540"/>
                     </a:xfrm>
                     <a:prstGeom prst="rect"/>
                     <a:ln cap="flat"/>
@@ -6605,7 +6605,7 @@
         </w:rPr>
         <w:drawing>
           <wp:inline distT="0" distB="0" distL="0" distR="0">
-            <wp:extent cx="287655" cy="287655"/>
+            <wp:extent cx="288290" cy="288290"/>
             <wp:effectExtent l="0" t="0" r="0" b="0"/>
             <wp:docPr id="27" name="Imagen 18"/>
             <wp:cNvGraphicFramePr>
@@ -6615,7 +6615,7 @@
               <a:graphicData uri="http://schemas.openxmlformats.org/drawingml/2006/picture">
                 <pic:pic xmlns:pic="http://schemas.openxmlformats.org/drawingml/2006/picture">
                   <pic:nvPicPr>
-                    <pic:cNvPr id="23" name="Picture 23" descr="/Users/robertovelasquezdean/Library/Group Containers/L48J367XN4.com.infraware.PolarisOffice/EngineTemp/959/fImage793833628.png"/>
+                    <pic:cNvPr id="23" name="Picture 23" descr="/Users/robertovelasquezdean/Library/Group Containers/L48J367XN4.com.infraware.PolarisOffice/EngineTemp/867/fImage793833628.png"/>
                     <pic:cNvPicPr>
                       <a:picLocks noChangeAspect="1" noChangeArrowheads="1"/>
                     </pic:cNvPicPr>
@@ -6635,7 +6635,7 @@
                   <pic:spPr>
                     <a:xfrm>
                       <a:off x="0" y="0"/>
-                      <a:ext cx="288290" cy="288290"/>
+                      <a:ext cx="288925" cy="288925"/>
                     </a:xfrm>
                     <a:prstGeom prst="rect"/>
                     <a:ln cap="flat"/>
@@ -6971,7 +6971,7 @@
         </w:rPr>
         <w:drawing>
           <wp:inline distT="0" distB="0" distL="0" distR="0">
-            <wp:extent cx="3363595" cy="382270"/>
+            <wp:extent cx="3364230" cy="382905"/>
             <wp:effectExtent l="0" t="0" r="0" b="0"/>
             <wp:docPr id="28" name="Imagen 19"/>
             <wp:cNvGraphicFramePr>
@@ -6981,7 +6981,7 @@
               <a:graphicData uri="http://schemas.openxmlformats.org/drawingml/2006/picture">
                 <pic:pic xmlns:pic="http://schemas.openxmlformats.org/drawingml/2006/picture">
                   <pic:nvPicPr>
-                    <pic:cNvPr id="24" name="Picture 24" descr="/Users/robertovelasquezdean/Library/Group Containers/L48J367XN4.com.infraware.PolarisOffice/EngineTemp/959/fImage145034409365.png"/>
+                    <pic:cNvPr id="24" name="Picture 24" descr="/Users/robertovelasquezdean/Library/Group Containers/L48J367XN4.com.infraware.PolarisOffice/EngineTemp/867/fImage145034409365.png"/>
                     <pic:cNvPicPr>
                       <a:picLocks noChangeAspect="1" noChangeArrowheads="1"/>
                     </pic:cNvPicPr>
@@ -7001,7 +7001,7 @@
                   <pic:spPr>
                     <a:xfrm>
                       <a:off x="0" y="0"/>
-                      <a:ext cx="3364230" cy="382905"/>
+                      <a:ext cx="3364865" cy="383540"/>
                     </a:xfrm>
                     <a:prstGeom prst="rect"/>
                     <a:ln cap="flat"/>
@@ -7022,7 +7022,19 @@
           <w:szCs w:val="20"/>
           <w:rFonts w:ascii="Times" w:eastAsia="Times" w:hAnsi="Times" w:hint="default"/>
         </w:rPr>
-        <w:t xml:space="preserve"> (fue necesario usar doble comillas en Strings)</w:t>
+        <w:t xml:space="preserve"> (fue necesario usar doble comillas en </w:t>
+      </w:r>
+      <w:r>
+        <w:rPr>
+          <w:spacing w:val="0"/>
+          <w:i w:val="1"/>
+          <w:b w:val="0"/>
+          <w:color w:val="000000"/>
+          <w:sz w:val="20"/>
+          <w:szCs w:val="20"/>
+          <w:rFonts w:ascii="Times" w:eastAsia="Times" w:hAnsi="Times" w:hint="default"/>
+        </w:rPr>
+        <w:t>Strings)</w:t>
       </w:r>
     </w:p>
     <w:p>
@@ -7318,7 +7330,7 @@
         </w:rPr>
         <w:drawing>
           <wp:inline distT="0" distB="0" distL="0" distR="0">
-            <wp:extent cx="201930" cy="211455"/>
+            <wp:extent cx="202565" cy="212090"/>
             <wp:effectExtent l="0" t="0" r="0" b="0"/>
             <wp:docPr id="29" name="Imagen 20"/>
             <wp:cNvGraphicFramePr>
@@ -7328,7 +7340,7 @@
               <a:graphicData uri="http://schemas.openxmlformats.org/drawingml/2006/picture">
                 <pic:pic xmlns:pic="http://schemas.openxmlformats.org/drawingml/2006/picture">
                   <pic:nvPicPr>
-                    <pic:cNvPr id="25" name="Picture 25" descr="/Users/robertovelasquezdean/Library/Group Containers/L48J367XN4.com.infraware.PolarisOffice/EngineTemp/959/fImage7345356343.png"/>
+                    <pic:cNvPr id="25" name="Picture 25" descr="/Users/robertovelasquezdean/Library/Group Containers/L48J367XN4.com.infraware.PolarisOffice/EngineTemp/867/fImage7345356343.png"/>
                     <pic:cNvPicPr>
                       <a:picLocks noChangeAspect="1" noChangeArrowheads="1"/>
                     </pic:cNvPicPr>
@@ -7348,7 +7360,7 @@
                   <pic:spPr>
                     <a:xfrm>
                       <a:off x="0" y="0"/>
-                      <a:ext cx="202565" cy="212090"/>
+                      <a:ext cx="203200" cy="212725"/>
                     </a:xfrm>
                     <a:prstGeom prst="rect"/>
                     <a:ln cap="flat"/>
@@ -7485,7 +7497,7 @@
         </w:rPr>
         <w:drawing>
           <wp:inline distT="0" distB="0" distL="0" distR="0">
-            <wp:extent cx="5059045" cy="163195"/>
+            <wp:extent cx="5059680" cy="163830"/>
             <wp:effectExtent l="0" t="0" r="0" b="0"/>
             <wp:docPr id="30" name="Imagen 20"/>
             <wp:cNvGraphicFramePr>
@@ -7495,7 +7507,7 @@
               <a:graphicData uri="http://schemas.openxmlformats.org/drawingml/2006/picture">
                 <pic:pic xmlns:pic="http://schemas.openxmlformats.org/drawingml/2006/picture">
                   <pic:nvPicPr>
-                    <pic:cNvPr id="26" name="Picture 26" descr="/Users/robertovelasquezdean/Library/Group Containers/L48J367XN4.com.infraware.PolarisOffice/EngineTemp/959/fImage137304412744.png"/>
+                    <pic:cNvPr id="26" name="Picture 26" descr="/Users/robertovelasquezdean/Library/Group Containers/L48J367XN4.com.infraware.PolarisOffice/EngineTemp/867/fImage137304412744.png"/>
                     <pic:cNvPicPr>
                       <a:picLocks noChangeAspect="1" noChangeArrowheads="1"/>
                     </pic:cNvPicPr>
@@ -7515,7 +7527,7 @@
                   <pic:spPr>
                     <a:xfrm>
                       <a:off x="0" y="0"/>
-                      <a:ext cx="5059680" cy="163830"/>
+                      <a:ext cx="5060315" cy="164465"/>
                     </a:xfrm>
                     <a:prstGeom prst="rect"/>
                     <a:ln cap="flat"/>
@@ -7652,7 +7664,7 @@
         </w:rPr>
         <w:drawing>
           <wp:inline distT="0" distB="0" distL="0" distR="0">
-            <wp:extent cx="192405" cy="163830"/>
+            <wp:extent cx="193040" cy="164465"/>
             <wp:effectExtent l="0" t="0" r="0" b="0"/>
             <wp:docPr id="31" name="Imagen 22"/>
             <wp:cNvGraphicFramePr>
@@ -7662,7 +7674,7 @@
               <a:graphicData uri="http://schemas.openxmlformats.org/drawingml/2006/picture">
                 <pic:pic xmlns:pic="http://schemas.openxmlformats.org/drawingml/2006/picture">
                   <pic:nvPicPr>
-                    <pic:cNvPr id="27" name="Picture 27" descr="/Users/robertovelasquezdean/Library/Group Containers/L48J367XN4.com.infraware.PolarisOffice/EngineTemp/959/fImage7151387452.png"/>
+                    <pic:cNvPr id="27" name="Picture 27" descr="/Users/robertovelasquezdean/Library/Group Containers/L48J367XN4.com.infraware.PolarisOffice/EngineTemp/867/fImage7151387452.png"/>
                     <pic:cNvPicPr>
                       <a:picLocks noChangeAspect="1" noChangeArrowheads="1"/>
                     </pic:cNvPicPr>
@@ -7683,7 +7695,7 @@
                   <pic:spPr>
                     <a:xfrm>
                       <a:off x="0" y="0"/>
-                      <a:ext cx="193040" cy="164465"/>
+                      <a:ext cx="193675" cy="165100"/>
                     </a:xfrm>
                     <a:prstGeom prst="rect"/>
                     <a:ln cap="flat"/>
@@ -7916,7 +7928,7 @@
         </w:rPr>
         <w:drawing>
           <wp:inline distT="0" distB="0" distL="0" distR="0">
-            <wp:extent cx="3782694" cy="334645"/>
+            <wp:extent cx="3783330" cy="335280"/>
             <wp:effectExtent l="0" t="0" r="0" b="0"/>
             <wp:docPr id="32" name="Imagen 22"/>
             <wp:cNvGraphicFramePr>
@@ -7926,7 +7938,7 @@
               <a:graphicData uri="http://schemas.openxmlformats.org/drawingml/2006/picture">
                 <pic:pic xmlns:pic="http://schemas.openxmlformats.org/drawingml/2006/picture">
                   <pic:nvPicPr>
-                    <pic:cNvPr id="28" name="Picture 28" descr="/Users/robertovelasquezdean/Library/Group Containers/L48J367XN4.com.infraware.PolarisOffice/EngineTemp/959/fImage126424432756.png"/>
+                    <pic:cNvPr id="28" name="Picture 28" descr="/Users/robertovelasquezdean/Library/Group Containers/L48J367XN4.com.infraware.PolarisOffice/EngineTemp/867/fImage126424432756.png"/>
                     <pic:cNvPicPr>
                       <a:picLocks noChangeAspect="1" noChangeArrowheads="1"/>
                     </pic:cNvPicPr>
@@ -7946,7 +7958,7 @@
                   <pic:spPr>
                     <a:xfrm>
                       <a:off x="0" y="0"/>
-                      <a:ext cx="3783330" cy="335280"/>
+                      <a:ext cx="3783965" cy="335915"/>
                     </a:xfrm>
                     <a:prstGeom prst="rect"/>
                     <a:ln cap="flat"/>
@@ -8155,7 +8167,7 @@
         </w:rPr>
         <w:drawing>
           <wp:inline distT="0" distB="0" distL="0" distR="0">
-            <wp:extent cx="1601470" cy="496569"/>
+            <wp:extent cx="1602105" cy="497204"/>
             <wp:effectExtent l="0" t="0" r="0" b="0"/>
             <wp:docPr id="33" name="Imagen 24"/>
             <wp:cNvGraphicFramePr>
@@ -8165,7 +8177,7 @@
               <a:graphicData uri="http://schemas.openxmlformats.org/drawingml/2006/picture">
                 <pic:pic xmlns:pic="http://schemas.openxmlformats.org/drawingml/2006/picture">
                   <pic:nvPicPr>
-                    <pic:cNvPr id="29" name="Picture 29" descr="/Users/robertovelasquezdean/Library/Group Containers/L48J367XN4.com.infraware.PolarisOffice/EngineTemp/959/fImage114744474474.png"/>
+                    <pic:cNvPr id="29" name="Picture 29" descr="/Users/robertovelasquezdean/Library/Group Containers/L48J367XN4.com.infraware.PolarisOffice/EngineTemp/867/fImage114744474474.png"/>
                     <pic:cNvPicPr>
                       <a:picLocks noChangeAspect="1" noChangeArrowheads="1"/>
                     </pic:cNvPicPr>
@@ -8194,7 +8206,7 @@
                   <pic:spPr>
                     <a:xfrm>
                       <a:off x="0" y="0"/>
-                      <a:ext cx="1602105" cy="497204"/>
+                      <a:ext cx="1602740" cy="497839"/>
                     </a:xfrm>
                     <a:prstGeom prst="rect"/>
                     <a:ln cap="flat"/>
@@ -8307,7 +8319,7 @@
         </w:rPr>
         <w:drawing>
           <wp:inline distT="0" distB="0" distL="0" distR="0">
-            <wp:extent cx="1696720" cy="382270"/>
+            <wp:extent cx="1697355" cy="382905"/>
             <wp:effectExtent l="0" t="0" r="0" b="0"/>
             <wp:docPr id="34" name="Imagen 25"/>
             <wp:cNvGraphicFramePr>
@@ -8317,7 +8329,7 @@
               <a:graphicData uri="http://schemas.openxmlformats.org/drawingml/2006/picture">
                 <pic:pic xmlns:pic="http://schemas.openxmlformats.org/drawingml/2006/picture">
                   <pic:nvPicPr>
-                    <pic:cNvPr id="31" name="Picture 31" descr="/Users/robertovelasquezdean/Library/Group Containers/L48J367XN4.com.infraware.PolarisOffice/EngineTemp/959/fImage78734487917.png"/>
+                    <pic:cNvPr id="31" name="Picture 31" descr="/Users/robertovelasquezdean/Library/Group Containers/L48J367XN4.com.infraware.PolarisOffice/EngineTemp/867/fImage78734487917.png"/>
                     <pic:cNvPicPr>
                       <a:picLocks noChangeAspect="1" noChangeArrowheads="1"/>
                     </pic:cNvPicPr>
@@ -8346,7 +8358,7 @@
                   <pic:spPr>
                     <a:xfrm>
                       <a:off x="0" y="0"/>
-                      <a:ext cx="1697355" cy="382905"/>
+                      <a:ext cx="1697990" cy="383540"/>
                     </a:xfrm>
                     <a:prstGeom prst="rect"/>
                     <a:ln cap="flat"/>
@@ -8711,7 +8723,7 @@
         </w:rPr>
         <w:drawing>
           <wp:inline distT="0" distB="0" distL="0" distR="0">
-            <wp:extent cx="5732780" cy="104140"/>
+            <wp:extent cx="5733415" cy="104775"/>
             <wp:effectExtent l="0" t="0" r="0" b="0"/>
             <wp:docPr id="35" name="Imagen 25"/>
             <wp:cNvGraphicFramePr>
@@ -8721,7 +8733,7 @@
               <a:graphicData uri="http://schemas.openxmlformats.org/drawingml/2006/picture">
                 <pic:pic xmlns:pic="http://schemas.openxmlformats.org/drawingml/2006/picture">
                   <pic:nvPicPr>
-                    <pic:cNvPr id="33" name="Picture 33" descr="/Users/robertovelasquezdean/Library/Group Containers/L48J367XN4.com.infraware.PolarisOffice/EngineTemp/959/fImage184414495775.png"/>
+                    <pic:cNvPr id="33" name="Picture 33" descr="/Users/robertovelasquezdean/Library/Group Containers/L48J367XN4.com.infraware.PolarisOffice/EngineTemp/867/fImage184414495775.png"/>
                     <pic:cNvPicPr>
                       <a:picLocks noChangeAspect="1" noChangeArrowheads="1"/>
                     </pic:cNvPicPr>
@@ -8741,7 +8753,7 @@
                   <pic:spPr>
                     <a:xfrm>
                       <a:off x="0" y="0"/>
-                      <a:ext cx="5733415" cy="104775"/>
+                      <a:ext cx="5734050" cy="105410"/>
                     </a:xfrm>
                     <a:prstGeom prst="rect"/>
                     <a:ln cap="flat"/>
@@ -9161,7 +9173,7 @@
         </w:rPr>
         <w:drawing>
           <wp:inline distT="0" distB="0" distL="0" distR="0">
-            <wp:extent cx="1715135" cy="1581785"/>
+            <wp:extent cx="1715770" cy="1582420"/>
             <wp:effectExtent l="0" t="0" r="0" b="0"/>
             <wp:docPr id="36" name="Imagen 26"/>
             <wp:cNvGraphicFramePr>
@@ -9171,7 +9183,7 @@
               <a:graphicData uri="http://schemas.openxmlformats.org/drawingml/2006/picture">
                 <pic:pic xmlns:pic="http://schemas.openxmlformats.org/drawingml/2006/picture">
                   <pic:nvPicPr>
-                    <pic:cNvPr id="34" name="Picture 34" descr="/Users/robertovelasquezdean/Library/Group Containers/L48J367XN4.com.infraware.PolarisOffice/EngineTemp/959/fImage17762393251.png"/>
+                    <pic:cNvPr id="34" name="Picture 34" descr="/Users/robertovelasquezdean/Library/Group Containers/L48J367XN4.com.infraware.PolarisOffice/EngineTemp/867/fImage17762393251.png"/>
                     <pic:cNvPicPr>
                       <a:picLocks noChangeAspect="1" noChangeArrowheads="1"/>
                     </pic:cNvPicPr>
@@ -9200,7 +9212,7 @@
                   <pic:spPr>
                     <a:xfrm>
                       <a:off x="0" y="0"/>
-                      <a:ext cx="1715770" cy="1582420"/>
+                      <a:ext cx="1716405" cy="1583055"/>
                     </a:xfrm>
                     <a:prstGeom prst="rect"/>
                     <a:ln cap="flat"/>
@@ -9836,7 +9848,7 @@
         </w:rPr>
         <w:drawing>
           <wp:inline distT="0" distB="0" distL="0" distR="0">
-            <wp:extent cx="1877059" cy="286385"/>
+            <wp:extent cx="1877695" cy="287020"/>
             <wp:effectExtent l="0" t="0" r="0" b="0"/>
             <wp:docPr id="37" name="Imagen 27"/>
             <wp:cNvGraphicFramePr>
@@ -9846,7 +9858,7 @@
               <a:graphicData uri="http://schemas.openxmlformats.org/drawingml/2006/picture">
                 <pic:pic xmlns:pic="http://schemas.openxmlformats.org/drawingml/2006/picture">
                   <pic:nvPicPr>
-                    <pic:cNvPr id="36" name="Picture 36" descr="/Users/robertovelasquezdean/Library/Group Containers/L48J367XN4.com.infraware.PolarisOffice/EngineTemp/959/fImage11219522202.png"/>
+                    <pic:cNvPr id="36" name="Picture 36" descr="/Users/robertovelasquezdean/Library/Group Containers/L48J367XN4.com.infraware.PolarisOffice/EngineTemp/867/fImage11219522202.png"/>
                     <pic:cNvPicPr>
                       <a:picLocks noChangeAspect="1" noChangeArrowheads="1"/>
                     </pic:cNvPicPr>
@@ -9866,7 +9878,7 @@
                   <pic:spPr>
                     <a:xfrm>
                       <a:off x="0" y="0"/>
-                      <a:ext cx="1877695" cy="287020"/>
+                      <a:ext cx="1878330" cy="287655"/>
                     </a:xfrm>
                     <a:prstGeom prst="rect"/>
                     <a:ln cap="flat"/>
@@ -10099,7 +10111,7 @@
         </w:rPr>
         <w:drawing>
           <wp:inline distT="0" distB="0" distL="0" distR="0">
-            <wp:extent cx="201930" cy="211455"/>
+            <wp:extent cx="202565" cy="212090"/>
             <wp:effectExtent l="0" t="0" r="0" b="0"/>
             <wp:docPr id="38" name="Imagen 29"/>
             <wp:cNvGraphicFramePr>
@@ -10109,7 +10121,7 @@
               <a:graphicData uri="http://schemas.openxmlformats.org/drawingml/2006/picture">
                 <pic:pic xmlns:pic="http://schemas.openxmlformats.org/drawingml/2006/picture">
                   <pic:nvPicPr>
-                    <pic:cNvPr id="37" name="Picture 37" descr="/Users/robertovelasquezdean/Library/Group Containers/L48J367XN4.com.infraware.PolarisOffice/EngineTemp/959/fImage7345356343.png"/>
+                    <pic:cNvPr id="37" name="Picture 37" descr="/Users/robertovelasquezdean/Library/Group Containers/L48J367XN4.com.infraware.PolarisOffice/EngineTemp/867/fImage7345356343.png"/>
                     <pic:cNvPicPr>
                       <a:picLocks noChangeAspect="1" noChangeArrowheads="1"/>
                     </pic:cNvPicPr>
@@ -10129,7 +10141,7 @@
                   <pic:spPr>
                     <a:xfrm>
                       <a:off x="0" y="0"/>
-                      <a:ext cx="202565" cy="212090"/>
+                      <a:ext cx="203200" cy="212725"/>
                     </a:xfrm>
                     <a:prstGeom prst="rect"/>
                     <a:ln cap="flat"/>
@@ -10267,7 +10279,7 @@
         </w:rPr>
         <w:drawing>
           <wp:inline distT="0" distB="0" distL="0" distR="0">
-            <wp:extent cx="4486910" cy="162560"/>
+            <wp:extent cx="4487545" cy="163195"/>
             <wp:effectExtent l="0" t="0" r="0" b="0"/>
             <wp:docPr id="39" name="Imagen 29"/>
             <wp:cNvGraphicFramePr>
@@ -10277,7 +10289,7 @@
               <a:graphicData uri="http://schemas.openxmlformats.org/drawingml/2006/picture">
                 <pic:pic xmlns:pic="http://schemas.openxmlformats.org/drawingml/2006/picture">
                   <pic:nvPicPr>
-                    <pic:cNvPr id="38" name="Picture 38" descr="/Users/robertovelasquezdean/Library/Group Containers/L48J367XN4.com.infraware.PolarisOffice/EngineTemp/959/fImage13195545495.png"/>
+                    <pic:cNvPr id="38" name="Picture 38" descr="/Users/robertovelasquezdean/Library/Group Containers/L48J367XN4.com.infraware.PolarisOffice/EngineTemp/867/fImage13195545495.png"/>
                     <pic:cNvPicPr>
                       <a:picLocks noChangeAspect="1" noChangeArrowheads="1"/>
                     </pic:cNvPicPr>
@@ -10297,7 +10309,7 @@
                   <pic:spPr>
                     <a:xfrm>
                       <a:off x="0" y="0"/>
-                      <a:ext cx="4487545" cy="163195"/>
+                      <a:ext cx="4488180" cy="163830"/>
                     </a:xfrm>
                     <a:prstGeom prst="rect"/>
                     <a:ln cap="flat"/>
@@ -10566,7 +10578,7 @@
         </w:rPr>
         <w:drawing>
           <wp:inline distT="0" distB="0" distL="0" distR="0">
-            <wp:extent cx="192405" cy="163830"/>
+            <wp:extent cx="193040" cy="164465"/>
             <wp:effectExtent l="0" t="0" r="0" b="0"/>
             <wp:docPr id="40" name="Imagen 31"/>
             <wp:cNvGraphicFramePr>
@@ -10576,7 +10588,7 @@
               <a:graphicData uri="http://schemas.openxmlformats.org/drawingml/2006/picture">
                 <pic:pic xmlns:pic="http://schemas.openxmlformats.org/drawingml/2006/picture">
                   <pic:nvPicPr>
-                    <pic:cNvPr id="39" name="Picture 39" descr="/Users/robertovelasquezdean/Library/Group Containers/L48J367XN4.com.infraware.PolarisOffice/EngineTemp/959/fImage7151387452.png"/>
+                    <pic:cNvPr id="39" name="Picture 39" descr="/Users/robertovelasquezdean/Library/Group Containers/L48J367XN4.com.infraware.PolarisOffice/EngineTemp/867/fImage7151387452.png"/>
                     <pic:cNvPicPr>
                       <a:picLocks noChangeAspect="1" noChangeArrowheads="1"/>
                     </pic:cNvPicPr>
@@ -10597,7 +10609,7 @@
                   <pic:spPr>
                     <a:xfrm>
                       <a:off x="0" y="0"/>
-                      <a:ext cx="193040" cy="164465"/>
+                      <a:ext cx="193675" cy="165100"/>
                     </a:xfrm>
                     <a:prstGeom prst="rect"/>
                     <a:ln cap="flat"/>
@@ -10855,7 +10867,7 @@
         </w:rPr>
         <w:drawing>
           <wp:inline distT="0" distB="0" distL="0" distR="0">
-            <wp:extent cx="3620135" cy="800735"/>
+            <wp:extent cx="3620770" cy="801370"/>
             <wp:effectExtent l="0" t="0" r="0" b="0"/>
             <wp:docPr id="41" name="Imagen 31"/>
             <wp:cNvGraphicFramePr>
@@ -10865,7 +10877,7 @@
               <a:graphicData uri="http://schemas.openxmlformats.org/drawingml/2006/picture">
                 <pic:pic xmlns:pic="http://schemas.openxmlformats.org/drawingml/2006/picture">
                   <pic:nvPicPr>
-                    <pic:cNvPr id="40" name="Picture 40" descr="/Users/robertovelasquezdean/Library/Group Containers/L48J367XN4.com.infraware.PolarisOffice/EngineTemp/959/fImage21978561536.png"/>
+                    <pic:cNvPr id="40" name="Picture 40" descr="/Users/robertovelasquezdean/Library/Group Containers/L48J367XN4.com.infraware.PolarisOffice/EngineTemp/867/fImage21978561536.png"/>
                     <pic:cNvPicPr>
                       <a:picLocks noChangeAspect="1" noChangeArrowheads="1"/>
                     </pic:cNvPicPr>
@@ -10885,7 +10897,7 @@
                   <pic:spPr>
                     <a:xfrm>
                       <a:off x="0" y="0"/>
-                      <a:ext cx="3620770" cy="801370"/>
+                      <a:ext cx="3621405" cy="802005"/>
                     </a:xfrm>
                     <a:prstGeom prst="rect"/>
                     <a:ln cap="flat"/>
@@ -10962,7 +10974,7 @@
         </w:rPr>
         <w:drawing>
           <wp:inline distT="0" distB="0" distL="0" distR="0">
-            <wp:extent cx="1543685" cy="191135"/>
+            <wp:extent cx="1544320" cy="191770"/>
             <wp:effectExtent l="0" t="0" r="0" b="0"/>
             <wp:docPr id="42" name="Imagen 32"/>
             <wp:cNvGraphicFramePr>
@@ -10972,7 +10984,7 @@
               <a:graphicData uri="http://schemas.openxmlformats.org/drawingml/2006/picture">
                 <pic:pic xmlns:pic="http://schemas.openxmlformats.org/drawingml/2006/picture">
                   <pic:nvPicPr>
-                    <pic:cNvPr id="41" name="Picture 41" descr="/Users/robertovelasquezdean/Library/Group Containers/L48J367XN4.com.infraware.PolarisOffice/EngineTemp/959/fImage5263573454.png"/>
+                    <pic:cNvPr id="41" name="Picture 41" descr="/Users/robertovelasquezdean/Library/Group Containers/L48J367XN4.com.infraware.PolarisOffice/EngineTemp/867/fImage5263573454.png"/>
                     <pic:cNvPicPr>
                       <a:picLocks noChangeAspect="1" noChangeArrowheads="1"/>
                     </pic:cNvPicPr>
@@ -11001,7 +11013,7 @@
                   <pic:spPr>
                     <a:xfrm>
                       <a:off x="0" y="0"/>
-                      <a:ext cx="1544320" cy="191770"/>
+                      <a:ext cx="1544955" cy="192405"/>
                     </a:xfrm>
                     <a:prstGeom prst="rect"/>
                     <a:ln cap="flat"/>
@@ -11312,7 +11324,7 @@
         </w:rPr>
         <w:drawing>
           <wp:inline distT="0" distB="0" distL="0" distR="0">
-            <wp:extent cx="5732780" cy="104140"/>
+            <wp:extent cx="5733415" cy="104775"/>
             <wp:effectExtent l="0" t="0" r="0" b="0"/>
             <wp:docPr id="43" name="Imagen 33"/>
             <wp:cNvGraphicFramePr>
@@ -11322,7 +11334,7 @@
               <a:graphicData uri="http://schemas.openxmlformats.org/drawingml/2006/picture">
                 <pic:pic xmlns:pic="http://schemas.openxmlformats.org/drawingml/2006/picture">
                   <pic:nvPicPr>
-                    <pic:cNvPr id="43" name="Picture 43" descr="/Users/robertovelasquezdean/Library/Group Containers/L48J367XN4.com.infraware.PolarisOffice/EngineTemp/959/fImage184414495775.png"/>
+                    <pic:cNvPr id="43" name="Picture 43" descr="/Users/robertovelasquezdean/Library/Group Containers/L48J367XN4.com.infraware.PolarisOffice/EngineTemp/867/fImage184414495775.png"/>
                     <pic:cNvPicPr>
                       <a:picLocks noChangeAspect="1" noChangeArrowheads="1"/>
                     </pic:cNvPicPr>
@@ -11342,7 +11354,7 @@
                   <pic:spPr>
                     <a:xfrm>
                       <a:off x="0" y="0"/>
-                      <a:ext cx="5733415" cy="104775"/>
+                      <a:ext cx="5734050" cy="105410"/>
                     </a:xfrm>
                     <a:prstGeom prst="rect"/>
                     <a:ln cap="flat"/>
@@ -11735,7 +11747,7 @@
         </w:rPr>
         <w:drawing>
           <wp:inline distT="0" distB="0" distL="0" distR="0">
-            <wp:extent cx="2172335" cy="400685"/>
+            <wp:extent cx="2172970" cy="401320"/>
             <wp:effectExtent l="0" t="0" r="0" b="0"/>
             <wp:docPr id="44" name="Imagen 34"/>
             <wp:cNvGraphicFramePr>
@@ -11745,7 +11757,7 @@
               <a:graphicData uri="http://schemas.openxmlformats.org/drawingml/2006/picture">
                 <pic:pic xmlns:pic="http://schemas.openxmlformats.org/drawingml/2006/picture">
                   <pic:nvPicPr>
-                    <pic:cNvPr id="44" name="Picture 44" descr="/Users/robertovelasquezdean/Library/Group Containers/L48J367XN4.com.infraware.PolarisOffice/EngineTemp/959/fImage10893702208.png"/>
+                    <pic:cNvPr id="44" name="Picture 44" descr="/Users/robertovelasquezdean/Library/Group Containers/L48J367XN4.com.infraware.PolarisOffice/EngineTemp/867/fImage10893702208.png"/>
                     <pic:cNvPicPr>
                       <a:picLocks noChangeAspect="1" noChangeArrowheads="1"/>
                     </pic:cNvPicPr>
@@ -11774,7 +11786,7 @@
                   <pic:spPr>
                     <a:xfrm>
                       <a:off x="0" y="0"/>
-                      <a:ext cx="2172970" cy="401320"/>
+                      <a:ext cx="2173605" cy="401955"/>
                     </a:xfrm>
                     <a:prstGeom prst="rect"/>
                     <a:ln cap="flat"/>
@@ -12381,7 +12393,7 @@
         </w:rPr>
         <w:drawing>
           <wp:inline distT="0" distB="0" distL="0" distR="0">
-            <wp:extent cx="1985010" cy="276860"/>
+            <wp:extent cx="1985645" cy="277495"/>
             <wp:effectExtent l="0" t="0" r="0" b="0"/>
             <wp:docPr id="45" name="Imagen 36"/>
             <wp:cNvGraphicFramePr>
@@ -12391,7 +12403,7 @@
               <a:graphicData uri="http://schemas.openxmlformats.org/drawingml/2006/picture">
                 <pic:pic xmlns:pic="http://schemas.openxmlformats.org/drawingml/2006/picture">
                   <pic:nvPicPr>
-                    <pic:cNvPr id="46" name="Picture 46" descr="/Users/robertovelasquezdean/Library/Group Containers/L48J367XN4.com.infraware.PolarisOffice/EngineTemp/959/fImage107151386980.png"/>
+                    <pic:cNvPr id="46" name="Picture 46" descr="/Users/robertovelasquezdean/Library/Group Containers/L48J367XN4.com.infraware.PolarisOffice/EngineTemp/867/fImage107151386980.png"/>
                     <pic:cNvPicPr>
                       <a:picLocks noChangeAspect="1" noChangeArrowheads="1"/>
                     </pic:cNvPicPr>
@@ -12412,7 +12424,7 @@
                   <pic:spPr>
                     <a:xfrm>
                       <a:off x="0" y="0"/>
-                      <a:ext cx="1985645" cy="277495"/>
+                      <a:ext cx="1986279" cy="278130"/>
                     </a:xfrm>
                     <a:prstGeom prst="rect"/>
                     <a:ln cap="flat"/>
@@ -12597,7 +12609,7 @@
         </w:rPr>
         <w:drawing>
           <wp:inline distT="0" distB="0" distL="0" distR="0">
-            <wp:extent cx="201930" cy="211455"/>
+            <wp:extent cx="202565" cy="212090"/>
             <wp:effectExtent l="0" t="0" r="0" b="0"/>
             <wp:docPr id="46" name="Imagen 36"/>
             <wp:cNvGraphicFramePr>
@@ -12607,7 +12619,7 @@
               <a:graphicData uri="http://schemas.openxmlformats.org/drawingml/2006/picture">
                 <pic:pic xmlns:pic="http://schemas.openxmlformats.org/drawingml/2006/picture">
                   <pic:nvPicPr>
-                    <pic:cNvPr id="47" name="Picture 47" descr="/Users/robertovelasquezdean/Library/Group Containers/L48J367XN4.com.infraware.PolarisOffice/EngineTemp/959/fImage7345356343.png"/>
+                    <pic:cNvPr id="47" name="Picture 47" descr="/Users/robertovelasquezdean/Library/Group Containers/L48J367XN4.com.infraware.PolarisOffice/EngineTemp/867/fImage7345356343.png"/>
                     <pic:cNvPicPr>
                       <a:picLocks noChangeAspect="1" noChangeArrowheads="1"/>
                     </pic:cNvPicPr>
@@ -12627,7 +12639,7 @@
                   <pic:spPr>
                     <a:xfrm>
                       <a:off x="0" y="0"/>
-                      <a:ext cx="202565" cy="212090"/>
+                      <a:ext cx="203200" cy="212725"/>
                     </a:xfrm>
                     <a:prstGeom prst="rect"/>
                     <a:ln cap="flat"/>
@@ -12764,7 +12776,7 @@
         </w:rPr>
         <w:drawing>
           <wp:inline distT="0" distB="0" distL="0" distR="0">
-            <wp:extent cx="5125085" cy="162560"/>
+            <wp:extent cx="5125720" cy="163195"/>
             <wp:effectExtent l="0" t="0" r="0" b="0"/>
             <wp:docPr id="47" name="Imagen 38"/>
             <wp:cNvGraphicFramePr>
@@ -12774,7 +12786,7 @@
               <a:graphicData uri="http://schemas.openxmlformats.org/drawingml/2006/picture">
                 <pic:pic xmlns:pic="http://schemas.openxmlformats.org/drawingml/2006/picture">
                   <pic:nvPicPr>
-                    <pic:cNvPr id="48" name="Picture 48" descr="/Users/robertovelasquezdean/Library/Group Containers/L48J367XN4.com.infraware.PolarisOffice/EngineTemp/959/fImage141751408031.png"/>
+                    <pic:cNvPr id="48" name="Picture 48" descr="/Users/robertovelasquezdean/Library/Group Containers/L48J367XN4.com.infraware.PolarisOffice/EngineTemp/867/fImage141751408031.png"/>
                     <pic:cNvPicPr>
                       <a:picLocks noChangeAspect="1" noChangeArrowheads="1"/>
                     </pic:cNvPicPr>
@@ -12794,7 +12806,7 @@
                   <pic:spPr>
                     <a:xfrm>
                       <a:off x="0" y="0"/>
-                      <a:ext cx="5125720" cy="163195"/>
+                      <a:ext cx="5126355" cy="163830"/>
                     </a:xfrm>
                     <a:prstGeom prst="rect"/>
                     <a:ln cap="flat"/>
@@ -13003,7 +13015,7 @@
         </w:rPr>
         <w:drawing>
           <wp:inline distT="0" distB="0" distL="0" distR="0">
-            <wp:extent cx="192405" cy="163830"/>
+            <wp:extent cx="193040" cy="164465"/>
             <wp:effectExtent l="0" t="0" r="0" b="0"/>
             <wp:docPr id="48" name="Imagen 40"/>
             <wp:cNvGraphicFramePr>
@@ -13013,7 +13025,7 @@
               <a:graphicData uri="http://schemas.openxmlformats.org/drawingml/2006/picture">
                 <pic:pic xmlns:pic="http://schemas.openxmlformats.org/drawingml/2006/picture">
                   <pic:nvPicPr>
-                    <pic:cNvPr id="49" name="Picture 49" descr="/Users/robertovelasquezdean/Library/Group Containers/L48J367XN4.com.infraware.PolarisOffice/EngineTemp/959/fImage7151387452.png"/>
+                    <pic:cNvPr id="49" name="Picture 49" descr="/Users/robertovelasquezdean/Library/Group Containers/L48J367XN4.com.infraware.PolarisOffice/EngineTemp/867/fImage7151387452.png"/>
                     <pic:cNvPicPr>
                       <a:picLocks noChangeAspect="1" noChangeArrowheads="1"/>
                     </pic:cNvPicPr>
@@ -13034,7 +13046,7 @@
                   <pic:spPr>
                     <a:xfrm>
                       <a:off x="0" y="0"/>
-                      <a:ext cx="193040" cy="164465"/>
+                      <a:ext cx="193675" cy="165100"/>
                     </a:xfrm>
                     <a:prstGeom prst="rect"/>
                     <a:ln cap="flat"/>
@@ -13123,7 +13135,7 @@
         </w:rPr>
         <w:drawing>
           <wp:inline distT="0" distB="0" distL="0" distR="0">
-            <wp:extent cx="1210310" cy="638810"/>
+            <wp:extent cx="1210945" cy="639445"/>
             <wp:effectExtent l="0" t="0" r="0" b="0"/>
             <wp:docPr id="49" name="Imagen 37"/>
             <wp:cNvGraphicFramePr>
@@ -13133,7 +13145,7 @@
               <a:graphicData uri="http://schemas.openxmlformats.org/drawingml/2006/picture">
                 <pic:pic xmlns:pic="http://schemas.openxmlformats.org/drawingml/2006/picture">
                   <pic:nvPicPr>
-                    <pic:cNvPr id="50" name="Picture 50" descr="/Users/robertovelasquezdean/Library/Group Containers/L48J367XN4.com.infraware.PolarisOffice/EngineTemp/959/fImage12763139830.png"/>
+                    <pic:cNvPr id="50" name="Picture 50" descr="/Users/robertovelasquezdean/Library/Group Containers/L48J367XN4.com.infraware.PolarisOffice/EngineTemp/867/fImage12763139830.png"/>
                     <pic:cNvPicPr>
                       <a:picLocks noChangeAspect="1" noChangeArrowheads="1"/>
                     </pic:cNvPicPr>
@@ -13153,7 +13165,7 @@
                   <pic:spPr>
                     <a:xfrm>
                       <a:off x="0" y="0"/>
-                      <a:ext cx="1210945" cy="639445"/>
+                      <a:ext cx="1211580" cy="640080"/>
                     </a:xfrm>
                     <a:prstGeom prst="rect"/>
                     <a:ln cap="flat"/>
@@ -13290,9 +13302,9 @@
         </w:rPr>
         <w:drawing>
           <wp:inline distT="0" distB="0" distL="0" distR="0">
-            <wp:extent cx="3257550" cy="2209800"/>
+            <wp:extent cx="3258185" cy="2210435"/>
             <wp:effectExtent l="0" t="0" r="0" b="0"/>
-            <wp:docPr id="67" name="Imagen 41"/>
+            <wp:docPr id="50" name="Imagen 41"/>
             <wp:cNvGraphicFramePr>
               <a:graphicFrameLocks xmlns:a="http://schemas.openxmlformats.org/drawingml/2006/main" noChangeAspect="1"/>
             </wp:cNvGraphicFramePr>
@@ -13300,7 +13312,7 @@
               <a:graphicData uri="http://schemas.openxmlformats.org/drawingml/2006/picture">
                 <pic:pic xmlns:pic="http://schemas.openxmlformats.org/drawingml/2006/picture">
                   <pic:nvPicPr>
-                    <pic:cNvPr id="51" name="Picture 51" descr="/Users/robertovelasquezdean/Library/Group Containers/L48J367XN4.com.infraware.PolarisOffice/EngineTemp/959/fImage70198676891.png"/>
+                    <pic:cNvPr id="51" name="Picture 51" descr="/Users/robertovelasquezdean/Library/Group Containers/L48J367XN4.com.infraware.PolarisOffice/EngineTemp/867/fImage70198676891.png"/>
                     <pic:cNvPicPr>
                       <a:picLocks noChangeAspect="1" noChangeArrowheads="1"/>
                     </pic:cNvPicPr>
@@ -13329,7 +13341,7 @@
                   <pic:spPr>
                     <a:xfrm>
                       <a:off x="0" y="0"/>
-                      <a:ext cx="3258185" cy="2210435"/>
+                      <a:ext cx="3258820" cy="2211070"/>
                     </a:xfrm>
                     <a:prstGeom prst="rect"/>
                     <a:ln cap="flat"/>
@@ -13737,6 +13749,126 @@
           <w:rFonts w:ascii="Times" w:eastAsia="Times" w:hAnsi="Times" w:hint="default"/>
         </w:rPr>
         <w:t xml:space="preserve">(de estructura) y DML (de contenido) de SQL (esto es igual para cualquier manejador de DB con estándar SQL).</w:t>
+      </w:r>
+    </w:p>
+    <w:p>
+      <w:pPr>
+        <w:numPr>
+          <w:ilvl w:val="0"/>
+          <w:numId w:val="0"/>
+        </w:numPr>
+        <w:jc w:val="left"/>
+        <w:spacing w:lineRule="auto" w:line="259" w:before="0" w:after="160"/>
+        <w:widowControl w:val="1"/>
+        <w:ind w:right="0" w:left="0" w:firstLine="0"/>
+        <w:rPr>
+          <w:spacing w:val="0"/>
+          <w:i w:val="0"/>
+          <w:b w:val="0"/>
+          <w:color w:val="000000"/>
+          <w:sz w:val="20"/>
+          <w:szCs w:val="20"/>
+          <w:rFonts w:ascii="Times" w:eastAsia="Times" w:hAnsi="Times" w:hint="default"/>
+        </w:rPr>
+        <w:wordWrap w:val="0"/>
+        <w:autoSpaceDE w:val="0"/>
+        <w:autoSpaceDN w:val="0"/>
+      </w:pPr>
+    </w:p>
+    <w:p>
+      <w:pPr>
+        <w:numPr>
+          <w:ilvl w:val="0"/>
+          <w:numId w:val="0"/>
+        </w:numPr>
+        <w:jc w:val="left"/>
+        <w:spacing w:lineRule="auto" w:line="259" w:before="0" w:after="160"/>
+        <w:widowControl w:val="1"/>
+        <w:ind w:right="0" w:left="0" w:firstLine="0"/>
+        <w:rPr>
+          <w:spacing w:val="0"/>
+          <w:i w:val="0"/>
+          <w:b w:val="0"/>
+          <w:color w:val="000000"/>
+          <w:sz w:val="20"/>
+          <w:szCs w:val="20"/>
+          <w:rFonts w:ascii="Times" w:eastAsia="Times" w:hAnsi="Times" w:hint="default"/>
+        </w:rPr>
+        <w:wordWrap w:val="0"/>
+        <w:autoSpaceDE w:val="0"/>
+        <w:autoSpaceDN w:val="0"/>
+      </w:pPr>
+      <w:r>
+        <w:rPr>
+          <w:spacing w:val="0"/>
+          <w:i w:val="0"/>
+          <w:b w:val="0"/>
+          <w:color w:val="000000"/>
+          <w:sz w:val="20"/>
+          <w:szCs w:val="20"/>
+          <w:rFonts w:ascii="Times" w:eastAsia="Times" w:hAnsi="Times" w:hint="default"/>
+        </w:rPr>
+        <w:t xml:space="preserve">UNA GRAN CORRECCIÓN: Cada tabla creada, de una base de datos, realmente representa una </w:t>
+      </w:r>
+      <w:r>
+        <w:rPr>
+          <w:spacing w:val="0"/>
+          <w:i w:val="0"/>
+          <w:b w:val="1"/>
+          <w:color w:val="000000"/>
+          <w:sz w:val="20"/>
+          <w:szCs w:val="20"/>
+          <w:rFonts w:ascii="Times" w:eastAsia="Times" w:hAnsi="Times" w:hint="default"/>
+        </w:rPr>
+        <w:t>entidad</w:t>
+      </w:r>
+      <w:r>
+        <w:rPr>
+          <w:spacing w:val="0"/>
+          <w:i w:val="0"/>
+          <w:b w:val="0"/>
+          <w:color w:val="000000"/>
+          <w:sz w:val="20"/>
+          <w:szCs w:val="20"/>
+          <w:rFonts w:ascii="Times" w:eastAsia="Times" w:hAnsi="Times" w:hint="default"/>
+        </w:rPr>
+        <w:t xml:space="preserve"> </w:t>
+      </w:r>
+      <w:r>
+        <w:rPr>
+          <w:spacing w:val="0"/>
+          <w:i w:val="0"/>
+          <w:b w:val="0"/>
+          <w:color w:val="000000"/>
+          <w:sz w:val="20"/>
+          <w:szCs w:val="20"/>
+          <w:rFonts w:ascii="Times" w:eastAsia="Times" w:hAnsi="Times" w:hint="default"/>
+        </w:rPr>
+        <w:t xml:space="preserve">independiente </w:t>
+      </w:r>
+      <w:r>
+        <w:rPr>
+          <w:spacing w:val="0"/>
+          <w:i w:val="0"/>
+          <w:b w:val="1"/>
+          <w:color w:val="000000"/>
+          <w:sz w:val="20"/>
+          <w:szCs w:val="20"/>
+          <w:rFonts w:ascii="Times" w:eastAsia="Times" w:hAnsi="Times" w:hint="default"/>
+        </w:rPr>
+        <w:t xml:space="preserve">(NO un atributo, campo o columna).</w:t>
+      </w:r>
+      <w:r>
+        <w:rPr>
+          <w:spacing w:val="0"/>
+          <w:i w:val="0"/>
+          <w:b w:val="0"/>
+          <w:color w:val="000000"/>
+          <w:sz w:val="20"/>
+          <w:szCs w:val="20"/>
+          <w:rFonts w:ascii="Times" w:eastAsia="Times" w:hAnsi="Times" w:hint="default"/>
+        </w:rPr>
+        <w:t xml:space="preserve"> Aquí hago una gran corrección.</w:t>
       </w:r>
     </w:p>
     <w:sectPr>

</xml_diff>